<commit_message>
Excel Analysis ( Done )
</commit_message>
<xml_diff>
--- a/Report/UK_TRAIN_RIDE_REPORT.docx
+++ b/Report/UK_TRAIN_RIDE_REPORT.docx
@@ -337,10 +337,7 @@
     </w:p>
     <w:p>
       <w:r>
-        <w:t>What is the most common ticket class and type</w:t>
-      </w:r>
-      <w:r>
-        <w:t>?</w:t>
+        <w:t>What is the most common ticket class and type?</w:t>
       </w:r>
     </w:p>
     <w:p>
@@ -373,10 +370,7 @@
     </w:p>
     <w:p>
       <w:r>
-        <w:t>What is the most common ticket class and type</w:t>
-      </w:r>
-      <w:r>
-        <w:t>?</w:t>
+        <w:t>What is the most common ticket class and type?</w:t>
       </w:r>
     </w:p>
     <w:p>
@@ -413,6 +407,372 @@
     <w:p/>
     <w:p/>
     <w:p/>
+    <w:p/>
+    <w:p/>
+    <w:p/>
+    <w:p/>
+    <w:p/>
+    <w:p/>
+    <w:p/>
+    <w:p/>
+    <w:p/>
+    <w:p/>
+    <w:p/>
+    <w:p>
+      <w:pPr>
+        <w:jc w:val="center"/>
+        <w:rPr>
+          <w:b/>
+          <w:bCs/>
+        </w:rPr>
+      </w:pPr>
+      <w:r>
+        <w:rPr>
+          <w:b/>
+          <w:bCs/>
+        </w:rPr>
+        <w:lastRenderedPageBreak/>
+        <w:t>EXCEL</w:t>
+      </w:r>
+    </w:p>
+    <w:p>
+      <w:pPr>
+        <w:rPr>
+          <w:b/>
+          <w:bCs/>
+        </w:rPr>
+      </w:pPr>
+    </w:p>
+    <w:p>
+      <w:r>
+        <w:t xml:space="preserve">Replaced </w:t>
+      </w:r>
+      <w:r>
+        <w:t>Null Values in [</w:t>
+      </w:r>
+      <w:r>
+        <w:rPr>
+          <w:rFonts w:ascii="Aptos Narrow" w:eastAsia="Times New Roman" w:hAnsi="Aptos Narrow" w:cs="Times New Roman"/>
+          <w:b/>
+          <w:bCs/>
+          <w:color w:val="12501A"/>
+          <w14:ligatures w14:val="none"/>
+        </w:rPr>
+        <w:t>Actual</w:t>
+      </w:r>
+      <w:r>
+        <w:rPr>
+          <w:rFonts w:ascii="Aptos Narrow" w:eastAsia="Times New Roman" w:hAnsi="Aptos Narrow" w:cs="Times New Roman"/>
+          <w:b/>
+          <w:bCs/>
+          <w:color w:val="12501A"/>
+          <w14:ligatures w14:val="none"/>
+        </w:rPr>
+        <w:t xml:space="preserve"> Arrival </w:t>
+      </w:r>
+      <w:proofErr w:type="gramStart"/>
+      <w:r>
+        <w:rPr>
+          <w:rFonts w:ascii="Aptos Narrow" w:eastAsia="Times New Roman" w:hAnsi="Aptos Narrow" w:cs="Times New Roman"/>
+          <w:b/>
+          <w:bCs/>
+          <w:color w:val="12501A"/>
+          <w14:ligatures w14:val="none"/>
+        </w:rPr>
+        <w:t>Time</w:t>
+      </w:r>
+      <w:r>
+        <w:rPr>
+          <w:rFonts w:ascii="Aptos Narrow" w:eastAsia="Times New Roman" w:hAnsi="Aptos Narrow" w:cs="Times New Roman"/>
+          <w:b/>
+          <w:bCs/>
+          <w:color w:val="12501A"/>
+          <w14:ligatures w14:val="none"/>
+        </w:rPr>
+        <w:t xml:space="preserve">  ]</w:t>
+      </w:r>
+      <w:proofErr w:type="gramEnd"/>
+      <w:r>
+        <w:rPr>
+          <w:rFonts w:ascii="Aptos Narrow" w:eastAsia="Times New Roman" w:hAnsi="Aptos Narrow" w:cs="Times New Roman"/>
+          <w:b/>
+          <w:bCs/>
+          <w:color w:val="12501A"/>
+          <w14:ligatures w14:val="none"/>
+        </w:rPr>
+        <w:t xml:space="preserve"> </w:t>
+      </w:r>
+      <w:r>
+        <w:t>T</w:t>
+      </w:r>
+      <w:r>
+        <w:t xml:space="preserve">o </w:t>
+      </w:r>
+      <w:r>
+        <w:t xml:space="preserve">“ </w:t>
+      </w:r>
+      <w:r>
+        <w:t>Cancelled - No Arrival</w:t>
+      </w:r>
+      <w:r>
+        <w:t xml:space="preserve"> “ if the [ journey status ] is Cancelled  ( as a R</w:t>
+      </w:r>
+      <w:r>
+        <w:t>eference</w:t>
+      </w:r>
+      <w:r>
+        <w:t xml:space="preserve"> )</w:t>
+      </w:r>
+    </w:p>
+    <w:p>
+      <w:pPr>
+        <w:rPr>
+          <w:rFonts w:hint="cs"/>
+          <w:b/>
+          <w:bCs/>
+          <w:rtl/>
+          <w:lang w:bidi="ar-EG"/>
+        </w:rPr>
+      </w:pPr>
+    </w:p>
+    <w:p>
+      <w:r>
+        <w:t xml:space="preserve">Replaced </w:t>
+      </w:r>
+      <w:r>
+        <w:t>Blank Values</w:t>
+      </w:r>
+      <w:r>
+        <w:t xml:space="preserve"> </w:t>
+      </w:r>
+      <w:r>
+        <w:t>in [</w:t>
+      </w:r>
+      <w:r>
+        <w:rPr>
+          <w:rFonts w:ascii="Aptos Narrow" w:eastAsia="Times New Roman" w:hAnsi="Aptos Narrow" w:cs="Times New Roman"/>
+          <w:b/>
+          <w:bCs/>
+          <w:color w:val="12501A"/>
+          <w14:ligatures w14:val="none"/>
+        </w:rPr>
+        <w:t xml:space="preserve"> Reason</w:t>
+      </w:r>
+      <w:r>
+        <w:rPr>
+          <w:rFonts w:ascii="Aptos Narrow" w:eastAsia="Times New Roman" w:hAnsi="Aptos Narrow" w:cs="Times New Roman"/>
+          <w:b/>
+          <w:bCs/>
+          <w:color w:val="12501A"/>
+          <w14:ligatures w14:val="none"/>
+        </w:rPr>
+        <w:t xml:space="preserve"> for </w:t>
+      </w:r>
+      <w:proofErr w:type="gramStart"/>
+      <w:r>
+        <w:rPr>
+          <w:rFonts w:ascii="Aptos Narrow" w:eastAsia="Times New Roman" w:hAnsi="Aptos Narrow" w:cs="Times New Roman"/>
+          <w:b/>
+          <w:bCs/>
+          <w:color w:val="12501A"/>
+          <w14:ligatures w14:val="none"/>
+        </w:rPr>
+        <w:t>Delay</w:t>
+      </w:r>
+      <w:r>
+        <w:rPr>
+          <w:rFonts w:ascii="Aptos Narrow" w:eastAsia="Times New Roman" w:hAnsi="Aptos Narrow" w:cs="Times New Roman"/>
+          <w:b/>
+          <w:bCs/>
+          <w:color w:val="12501A"/>
+          <w14:ligatures w14:val="none"/>
+        </w:rPr>
+        <w:t xml:space="preserve"> </w:t>
+      </w:r>
+      <w:r>
+        <w:rPr>
+          <w:rFonts w:ascii="Aptos Narrow" w:eastAsia="Times New Roman" w:hAnsi="Aptos Narrow" w:cs="Times New Roman"/>
+          <w:b/>
+          <w:bCs/>
+          <w:color w:val="12501A"/>
+          <w14:ligatures w14:val="none"/>
+        </w:rPr>
+        <w:t xml:space="preserve"> ]</w:t>
+      </w:r>
+      <w:proofErr w:type="gramEnd"/>
+      <w:r>
+        <w:rPr>
+          <w:rFonts w:ascii="Aptos Narrow" w:eastAsia="Times New Roman" w:hAnsi="Aptos Narrow" w:cs="Times New Roman"/>
+          <w:b/>
+          <w:bCs/>
+          <w:color w:val="12501A"/>
+          <w14:ligatures w14:val="none"/>
+        </w:rPr>
+        <w:t xml:space="preserve"> </w:t>
+      </w:r>
+      <w:r>
+        <w:rPr>
+          <w:rFonts w:ascii="Aptos Narrow" w:eastAsia="Times New Roman" w:hAnsi="Aptos Narrow" w:cs="Times New Roman"/>
+          <w:b/>
+          <w:bCs/>
+          <w:color w:val="12501A"/>
+          <w14:ligatures w14:val="none"/>
+        </w:rPr>
+        <w:t xml:space="preserve"> </w:t>
+      </w:r>
+      <w:r>
+        <w:t xml:space="preserve">to </w:t>
+      </w:r>
+      <w:r>
+        <w:t xml:space="preserve"> “ No Delay “</w:t>
+      </w:r>
+      <w:r>
+        <w:t xml:space="preserve"> ( </w:t>
+      </w:r>
+      <w:r>
+        <w:t>as a R</w:t>
+      </w:r>
+      <w:r>
+        <w:t>eference</w:t>
+      </w:r>
+      <w:r>
+        <w:t xml:space="preserve"> )</w:t>
+      </w:r>
+    </w:p>
+    <w:p/>
+    <w:p>
+      <w:r>
+        <w:t xml:space="preserve">Added New Column [ </w:t>
+      </w:r>
+      <w:proofErr w:type="gramStart"/>
+      <w:r>
+        <w:t>Delay ]</w:t>
+      </w:r>
+      <w:proofErr w:type="gramEnd"/>
+      <w:r>
+        <w:t xml:space="preserve"> Calculate the delay time for each ticket</w:t>
+      </w:r>
+    </w:p>
+    <w:p>
+      <w:pPr>
+        <w:rPr>
+          <w:rFonts w:ascii="Aptos Narrow" w:eastAsia="Times New Roman" w:hAnsi="Aptos Narrow" w:cs="Times New Roman" w:hint="cs"/>
+          <w:b/>
+          <w:bCs/>
+          <w:color w:val="12501A"/>
+          <w:rtl/>
+          <w:lang w:bidi="ar-EG"/>
+          <w14:ligatures w14:val="none"/>
+        </w:rPr>
+      </w:pPr>
+    </w:p>
+    <w:p>
+      <w:r>
+        <w:t xml:space="preserve">Added New Column </w:t>
+      </w:r>
+      <w:proofErr w:type="gramStart"/>
+      <w:r>
+        <w:t>[</w:t>
+      </w:r>
+      <w:r>
+        <w:t xml:space="preserve"> </w:t>
+      </w:r>
+      <w:r>
+        <w:t>Month</w:t>
+      </w:r>
+      <w:proofErr w:type="gramEnd"/>
+      <w:r>
+        <w:t xml:space="preserve"> Of </w:t>
+      </w:r>
+      <w:proofErr w:type="gramStart"/>
+      <w:r>
+        <w:t>Purchase</w:t>
+      </w:r>
+      <w:r>
+        <w:t xml:space="preserve"> </w:t>
+      </w:r>
+      <w:r>
+        <w:t>]</w:t>
+      </w:r>
+      <w:proofErr w:type="gramEnd"/>
+      <w:r>
+        <w:t xml:space="preserve"> </w:t>
+      </w:r>
+      <w:r>
+        <w:t>to simplify further analysis</w:t>
+      </w:r>
+    </w:p>
+    <w:p/>
+    <w:p>
+      <w:r>
+        <w:t xml:space="preserve">Added New Column </w:t>
+      </w:r>
+      <w:proofErr w:type="gramStart"/>
+      <w:r>
+        <w:t xml:space="preserve">[ </w:t>
+      </w:r>
+      <w:r>
+        <w:t>Day</w:t>
+      </w:r>
+      <w:proofErr w:type="gramEnd"/>
+      <w:r>
+        <w:t xml:space="preserve"> Of </w:t>
+      </w:r>
+      <w:proofErr w:type="gramStart"/>
+      <w:r>
+        <w:t>Purchase</w:t>
+      </w:r>
+      <w:r>
+        <w:t xml:space="preserve"> ]</w:t>
+      </w:r>
+      <w:proofErr w:type="gramEnd"/>
+      <w:r>
+        <w:t xml:space="preserve"> </w:t>
+      </w:r>
+      <w:r>
+        <w:t xml:space="preserve"> </w:t>
+      </w:r>
+      <w:r>
+        <w:t>to simplify further analysis</w:t>
+      </w:r>
+    </w:p>
+    <w:p/>
+    <w:p>
+      <w:r>
+        <w:t xml:space="preserve">Added New Column </w:t>
+      </w:r>
+      <w:proofErr w:type="gramStart"/>
+      <w:r>
+        <w:t>[ Day</w:t>
+      </w:r>
+      <w:proofErr w:type="gramEnd"/>
+      <w:r>
+        <w:t xml:space="preserve"> Of </w:t>
+      </w:r>
+      <w:proofErr w:type="gramStart"/>
+      <w:r>
+        <w:t>Journey</w:t>
+      </w:r>
+      <w:r>
+        <w:t xml:space="preserve"> ]</w:t>
+      </w:r>
+      <w:proofErr w:type="gramEnd"/>
+      <w:r>
+        <w:t xml:space="preserve"> to simplify further analysis</w:t>
+      </w:r>
+    </w:p>
+    <w:p/>
+    <w:p>
+      <w:pPr>
+        <w:rPr>
+          <w:rFonts w:ascii="Aptos Narrow" w:eastAsia="Times New Roman" w:hAnsi="Aptos Narrow" w:cs="Times New Roman"/>
+          <w:b/>
+          <w:bCs/>
+          <w:color w:val="12501A"/>
+          <w14:ligatures w14:val="none"/>
+        </w:rPr>
+      </w:pPr>
+    </w:p>
     <w:p/>
     <w:sectPr>
       <w:pgSz w:w="12240" w:h="15840"/>
@@ -823,7 +1183,7 @@
   <w:style w:type="paragraph" w:default="1" w:styleId="Normal">
     <w:name w:val="Normal"/>
     <w:qFormat/>
-    <w:rsid w:val="001473EC"/>
+    <w:rsid w:val="00783D3E"/>
   </w:style>
   <w:style w:type="paragraph" w:styleId="Heading1">
     <w:name w:val="heading 1"/>

</xml_diff>